<commit_message>
Finalised the Report and edited other documents
</commit_message>
<xml_diff>
--- a/Diary - Kresimir.docx
+++ b/Diary - Kresimir.docx
@@ -11659,14 +11659,7 @@
                 <w:sz w:val="24"/>
                 <w:szCs w:val="24"/>
               </w:rPr>
-              <w:t>21</w:t>
-            </w:r>
-            <w:r>
-              <w:rPr>
-                <w:sz w:val="24"/>
-                <w:szCs w:val="24"/>
-              </w:rPr>
-              <w:t>/04/2015</w:t>
+              <w:t>21/04/2015</w:t>
             </w:r>
           </w:p>
         </w:tc>
@@ -12094,7 +12087,14 @@
                 <w:sz w:val="24"/>
                 <w:szCs w:val="24"/>
               </w:rPr>
-              <w:t>3 hours 50 minutes.</w:t>
+              <w:t>5 hours</w:t>
+            </w:r>
+            <w:r>
+              <w:rPr>
+                <w:sz w:val="24"/>
+                <w:szCs w:val="24"/>
+              </w:rPr>
+              <w:t>.</w:t>
             </w:r>
           </w:p>
         </w:tc>
@@ -12138,7 +12138,7 @@
                 <w:sz w:val="24"/>
                 <w:szCs w:val="24"/>
               </w:rPr>
-              <w:t>Everyone’s document had a completely different format.</w:t>
+              <w:t>Everyone’s document had a completely different format. Reformatting and making a contents page.</w:t>
             </w:r>
           </w:p>
         </w:tc>
@@ -12182,7 +12182,7 @@
                 <w:sz w:val="24"/>
                 <w:szCs w:val="24"/>
               </w:rPr>
-              <w:t>I had to go through each document and make it as consistent as possible.</w:t>
+              <w:t>I had to go through each document and make it as consistent as possible. This was an extremely lengthy and delicate process.</w:t>
             </w:r>
           </w:p>
         </w:tc>

</xml_diff>